<commit_message>
changed dataset prepare code to process data collected from real people completed multiple input recommender syystem
</commit_message>
<xml_diff>
--- a/05180000017_Project2_Article.docx
+++ b/05180000017_Project2_Article.docx
@@ -6240,7 +6240,10 @@
       </w:pPr>
       <w:bookmarkStart w:id="8" w:name="_Toc40798165"/>
       <w:r>
-        <w:t>Designing Activity-aware Recommender Systems for Operating Rooms</w:t>
+        <w:t>Designing Activity-A</w:t>
+      </w:r>
+      <w:r>
+        <w:t>ware Recommender Systems for Operating Rooms</w:t>
       </w:r>
       <w:bookmarkEnd w:id="8"/>
     </w:p>
@@ -6306,7 +6309,15 @@
         <w:jc w:val="both"/>
       </w:pPr>
       <w:r>
-        <w:t xml:space="preserve">Hybrid systems are generally presented in two dimensional location-activity rating matrix. This thesis instead uses extra data of Singular Value Decomposition (SVD) method. This method has the functionality of uncovering latent relation within data and reducing its rank. </w:t>
+        <w:t xml:space="preserve">Hybrid systems are generally presented in </w:t>
+      </w:r>
+      <w:proofErr w:type="gramStart"/>
+      <w:r>
+        <w:t>two dimensional</w:t>
+      </w:r>
+      <w:proofErr w:type="gramEnd"/>
+      <w:r>
+        <w:t xml:space="preserve"> location-activity rating matrix. This thesis instead uses extra data of Singular Value Decomposition (SVD) method. This method has the functionality of uncovering latent relation within data and reducing its rank. </w:t>
       </w:r>
       <w:sdt>
         <w:sdtPr>
@@ -6550,12 +6561,26 @@
         <w:rPr>
           <w:rFonts w:cstheme="minorHAnsi"/>
         </w:rPr>
-        <w:t xml:space="preserve">paper indicates that this study is done for Japan only. This thesis aims to prevent the health </w:t>
-      </w:r>
+        <w:t xml:space="preserve">paper indicates that this study </w:t>
+      </w:r>
+      <w:proofErr w:type="gramStart"/>
       <w:r>
         <w:rPr>
           <w:rFonts w:cstheme="minorHAnsi"/>
         </w:rPr>
+        <w:t>is done</w:t>
+      </w:r>
+      <w:proofErr w:type="gramEnd"/>
+      <w:r>
+        <w:rPr>
+          <w:rFonts w:cstheme="minorHAnsi"/>
+        </w:rPr>
+        <w:t xml:space="preserve"> for Japan only. This thesis aims to prevent the health </w:t>
+      </w:r>
+      <w:r>
+        <w:rPr>
+          <w:rFonts w:cstheme="minorHAnsi"/>
+        </w:rPr>
         <w:t>diseases</w:t>
       </w:r>
       <w:r>
@@ -6574,13 +6599,35 @@
         <w:rPr>
           <w:rFonts w:cstheme="minorHAnsi"/>
         </w:rPr>
-        <w:t>ts has been presented</w:t>
-      </w:r>
+        <w:t xml:space="preserve">ts </w:t>
+      </w:r>
+      <w:proofErr w:type="gramStart"/>
       <w:r>
         <w:rPr>
           <w:rFonts w:cstheme="minorHAnsi"/>
         </w:rPr>
-        <w:t>. In addition, based on expertise and detailed information of different sports and activities, ontology trees and tables are built for different attributes of physical activities</w:t>
+        <w:t>has been presented</w:t>
+      </w:r>
+      <w:proofErr w:type="gramEnd"/>
+      <w:r>
+        <w:rPr>
+          <w:rFonts w:cstheme="minorHAnsi"/>
+        </w:rPr>
+        <w:t xml:space="preserve">. In addition, based on expertise and detailed information of different sports and activities, ontology trees and tables </w:t>
+      </w:r>
+      <w:proofErr w:type="gramStart"/>
+      <w:r>
+        <w:rPr>
+          <w:rFonts w:cstheme="minorHAnsi"/>
+        </w:rPr>
+        <w:t>are built</w:t>
+      </w:r>
+      <w:proofErr w:type="gramEnd"/>
+      <w:r>
+        <w:rPr>
+          <w:rFonts w:cstheme="minorHAnsi"/>
+        </w:rPr>
+        <w:t xml:space="preserve"> for different attributes of physical activities</w:t>
       </w:r>
       <w:r>
         <w:rPr>
@@ -7019,7 +7066,19 @@
         <w:rPr>
           <w:rStyle w:val="Emphasis"/>
         </w:rPr>
-        <w:t>Eliminate null cells and but threshold to count in rating matrix</w:t>
+        <w:t xml:space="preserve">Eliminate null cells and </w:t>
+      </w:r>
+      <w:r>
+        <w:rPr>
+          <w:rStyle w:val="Emphasis"/>
+        </w:rPr>
+        <w:t>give threshold to rating</w:t>
+      </w:r>
+      <w:r>
+        <w:rPr>
+          <w:rStyle w:val="Emphasis"/>
+        </w:rPr>
+        <w:t xml:space="preserve"> count in rating matrix</w:t>
       </w:r>
     </w:p>
     <w:p>
@@ -7033,7 +7092,35 @@
         <w:rPr>
           <w:rStyle w:val="Emphasis"/>
         </w:rPr>
-        <w:t>Calculate person correlation with given activity</w:t>
+        <w:t xml:space="preserve">Calculate </w:t>
+      </w:r>
+      <w:proofErr w:type="spellStart"/>
+      <w:proofErr w:type="gramStart"/>
+      <w:r>
+        <w:rPr>
+          <w:rStyle w:val="Emphasis"/>
+        </w:rPr>
+        <w:t>pe</w:t>
+      </w:r>
+      <w:r>
+        <w:rPr>
+          <w:rStyle w:val="Emphasis"/>
+        </w:rPr>
+        <w:t>a</w:t>
+      </w:r>
+      <w:r>
+        <w:rPr>
+          <w:rStyle w:val="Emphasis"/>
+        </w:rPr>
+        <w:t>rson</w:t>
+      </w:r>
+      <w:proofErr w:type="spellEnd"/>
+      <w:proofErr w:type="gramEnd"/>
+      <w:r>
+        <w:rPr>
+          <w:rStyle w:val="Emphasis"/>
+        </w:rPr>
+        <w:t xml:space="preserve"> correlation with given activities</w:t>
       </w:r>
     </w:p>
     <w:p>
@@ -7135,12 +7222,18 @@
         <w:rPr>
           <w:rStyle w:val="Emphasis"/>
         </w:rPr>
-        <w:t xml:space="preserve">Present user the top </w:t>
+        <w:t xml:space="preserve">Return </w:t>
       </w:r>
       <w:r>
         <w:rPr>
           <w:rStyle w:val="Emphasis"/>
         </w:rPr>
+        <w:t xml:space="preserve">the top </w:t>
+      </w:r>
+      <w:r>
+        <w:rPr>
+          <w:rStyle w:val="Emphasis"/>
+        </w:rPr>
         <w:t>five</w:t>
       </w:r>
       <w:r>
@@ -7148,6 +7241,20 @@
           <w:rStyle w:val="Emphasis"/>
         </w:rPr>
         <w:t xml:space="preserve"> elements of the sorted list</w:t>
+      </w:r>
+    </w:p>
+    <w:p>
+      <w:pPr>
+        <w:pStyle w:val="ListParagraph"/>
+        <w:rPr>
+          <w:rStyle w:val="Emphasis"/>
+        </w:rPr>
+      </w:pPr>
+      <w:r>
+        <w:rPr>
+          <w:rStyle w:val="Emphasis"/>
+        </w:rPr>
+        <w:t>Merge all results found for each activity given and present to user</w:t>
       </w:r>
     </w:p>
     <w:p>
@@ -7246,13 +7353,25 @@
         <w:t>. T</w:t>
       </w:r>
       <w:r>
-        <w:t xml:space="preserve">his program takes a single activity from the user to recommend </w:t>
+        <w:t xml:space="preserve">his program </w:t>
+      </w:r>
+      <w:r>
+        <w:t>takes a list of activities</w:t>
+      </w:r>
+      <w:r>
+        <w:t xml:space="preserve"> from the user to recommend </w:t>
       </w:r>
       <w:r>
         <w:t xml:space="preserve">other </w:t>
       </w:r>
       <w:r>
-        <w:t>similar activities.</w:t>
+        <w:t>similar activities</w:t>
+      </w:r>
+      <w:r>
+        <w:t xml:space="preserve"> existing in the dataset</w:t>
+      </w:r>
+      <w:r>
+        <w:t>.</w:t>
       </w:r>
       <w:r>
         <w:t xml:space="preserve"> In our hybrid system</w:t>
@@ -7365,59 +7484,49 @@
         <w:t>)</w:t>
       </w:r>
       <w:r>
-        <w:t xml:space="preserve"> operation on the column</w:t>
-      </w:r>
-      <w:r>
-        <w:t>s</w:t>
-      </w:r>
+        <w:t xml:space="preserve"> operation </w:t>
+      </w:r>
+      <w:r>
+        <w:t xml:space="preserve">on the merged </w:t>
+      </w:r>
+      <w:proofErr w:type="spellStart"/>
+      <w:r>
+        <w:t>dataframe</w:t>
+      </w:r>
+      <w:proofErr w:type="spellEnd"/>
+      <w:r>
+        <w:t xml:space="preserve">. </w:t>
+      </w:r>
+      <w:r>
+        <w:t>In addition</w:t>
+      </w:r>
+      <w:r>
+        <w:t>, w</w:t>
+      </w:r>
+      <w:r>
+        <w:t xml:space="preserve">e can use </w:t>
+      </w:r>
+      <w:proofErr w:type="spellStart"/>
+      <w:r>
+        <w:t>Matplotlib’s</w:t>
+      </w:r>
+      <w:proofErr w:type="spellEnd"/>
       <w:r>
         <w:t xml:space="preserve"> </w:t>
       </w:r>
-      <w:r>
-        <w:t>“</w:t>
-      </w:r>
-      <w:r>
-        <w:t>title</w:t>
-      </w:r>
-      <w:r>
-        <w:t>”</w:t>
-      </w:r>
-      <w:r>
-        <w:t xml:space="preserve"> and </w:t>
-      </w:r>
-      <w:r>
-        <w:t>“</w:t>
-      </w:r>
-      <w:r>
-        <w:t>rating</w:t>
-      </w:r>
-      <w:r>
-        <w:t xml:space="preserve">”. </w:t>
-      </w:r>
-      <w:r>
-        <w:t>In addition</w:t>
-      </w:r>
-      <w:r>
-        <w:t>, w</w:t>
-      </w:r>
-      <w:r>
-        <w:t xml:space="preserve">e can use </w:t>
-      </w:r>
       <w:proofErr w:type="spellStart"/>
       <w:r>
-        <w:t>Matplotlib’s</w:t>
+        <w:t>Pylplot</w:t>
       </w:r>
       <w:proofErr w:type="spellEnd"/>
       <w:r>
-        <w:t xml:space="preserve"> </w:t>
-      </w:r>
-      <w:proofErr w:type="spellStart"/>
-      <w:r>
-        <w:t>Pylplot</w:t>
-      </w:r>
-      <w:proofErr w:type="spellEnd"/>
-      <w:r>
-        <w:t xml:space="preserve"> to visualize the ratings and counts in histograms.</w:t>
+        <w:t xml:space="preserve"> to visualize the ratings and counts in histograms</w:t>
+      </w:r>
+      <w:r>
+        <w:t xml:space="preserve"> but this step is optional</w:t>
+      </w:r>
+      <w:r>
+        <w:t>.</w:t>
       </w:r>
     </w:p>
     <w:p>
@@ -7475,14 +7584,27 @@
       <w:r>
         <w:t xml:space="preserve">Figure </w:t>
       </w:r>
-      <w:fldSimple w:instr=" SEQ Figure \* ARABIC ">
-        <w:r>
-          <w:rPr>
-            <w:noProof/>
-          </w:rPr>
-          <w:t>1</w:t>
-        </w:r>
-      </w:fldSimple>
+      <w:r>
+        <w:fldChar w:fldCharType="begin"/>
+      </w:r>
+      <w:r>
+        <w:instrText xml:space="preserve"> SEQ Figure \* ARABIC </w:instrText>
+      </w:r>
+      <w:r>
+        <w:fldChar w:fldCharType="separate"/>
+      </w:r>
+      <w:r>
+        <w:rPr>
+          <w:noProof/>
+        </w:rPr>
+        <w:t>1</w:t>
+      </w:r>
+      <w:r>
+        <w:rPr>
+          <w:noProof/>
+        </w:rPr>
+        <w:fldChar w:fldCharType="end"/>
+      </w:r>
       <w:r>
         <w:t xml:space="preserve"> Result </w:t>
       </w:r>
@@ -7534,13 +7656,98 @@
       </w:r>
       <w:proofErr w:type="spellStart"/>
       <w:r>
-        <w:t>activityId</w:t>
-      </w:r>
+        <w:t>activityId”</w:t>
+      </w:r>
+      <w:bookmarkEnd w:id="11"/>
       <w:proofErr w:type="spellEnd"/>
+    </w:p>
+    <w:p>
+      <w:r>
+        <w:lastRenderedPageBreak/>
+        <w:t>With the calculated data,</w:t>
+      </w:r>
+      <w:r>
+        <w:t xml:space="preserve"> </w:t>
+      </w:r>
+      <w:r>
+        <w:t>“</w:t>
+      </w:r>
+      <w:r>
+        <w:t>rating matrix</w:t>
+      </w:r>
       <w:r>
         <w:t>”</w:t>
       </w:r>
-      <w:bookmarkEnd w:id="11"/>
+      <w:r>
+        <w:t xml:space="preserve"> </w:t>
+      </w:r>
+      <w:proofErr w:type="gramStart"/>
+      <w:r>
+        <w:t>is created</w:t>
+      </w:r>
+      <w:proofErr w:type="gramEnd"/>
+      <w:r>
+        <w:t xml:space="preserve"> </w:t>
+      </w:r>
+      <w:r>
+        <w:t>and Pearson correlation</w:t>
+      </w:r>
+      <w:r>
+        <w:t xml:space="preserve"> </w:t>
+      </w:r>
+      <w:r>
+        <w:t>calculate</w:t>
+      </w:r>
+      <w:r>
+        <w:t>d</w:t>
+      </w:r>
+      <w:r>
+        <w:t>.</w:t>
+      </w:r>
+      <w:r>
+        <w:t xml:space="preserve"> </w:t>
+      </w:r>
+      <w:r>
+        <w:t>N</w:t>
+      </w:r>
+      <w:r>
+        <w:t>ull cells</w:t>
+      </w:r>
+      <w:r>
+        <w:t xml:space="preserve"> are eliminated</w:t>
+      </w:r>
+      <w:r>
+        <w:t xml:space="preserve"> from rating matrix</w:t>
+      </w:r>
+      <w:r>
+        <w:t xml:space="preserve"> </w:t>
+      </w:r>
+      <w:r>
+        <w:t xml:space="preserve">and </w:t>
+      </w:r>
+      <w:r>
+        <w:t xml:space="preserve">a threshold </w:t>
+      </w:r>
+      <w:r>
+        <w:t xml:space="preserve">of having minimum of </w:t>
+      </w:r>
+      <w:proofErr w:type="gramStart"/>
+      <w:r>
+        <w:t>7</w:t>
+      </w:r>
+      <w:proofErr w:type="gramEnd"/>
+      <w:r>
+        <w:t xml:space="preserve"> rating counts </w:t>
+      </w:r>
+      <w:r>
+        <w:t>has been given to eliminate subjective ratings</w:t>
+      </w:r>
+      <w:r>
+        <w:t xml:space="preserve"> on activities</w:t>
+      </w:r>
+      <w:r>
+        <w:t>.</w:t>
+      </w:r>
     </w:p>
     <w:p>
       <w:pPr>
@@ -7551,12 +7758,11 @@
           <w:noProof/>
           <w:lang w:eastAsia="en-GB"/>
         </w:rPr>
-        <w:lastRenderedPageBreak/>
         <w:drawing>
-          <wp:inline distT="0" distB="0" distL="0" distR="0" wp14:anchorId="3B47C7EA" wp14:editId="4BCD2703">
-            <wp:extent cx="2743200" cy="2042053"/>
-            <wp:effectExtent l="0" t="0" r="0" b="0"/>
-            <wp:docPr id="24" name="Picture 24"/>
+          <wp:inline distT="0" distB="0" distL="0" distR="0" wp14:anchorId="7D01D8FF" wp14:editId="0E2BC964">
+            <wp:extent cx="2628900" cy="1084323"/>
+            <wp:effectExtent l="0" t="0" r="0" b="1905"/>
+            <wp:docPr id="7" name="Picture 7"/>
             <wp:cNvGraphicFramePr>
               <a:graphicFrameLocks xmlns:a="http://schemas.openxmlformats.org/drawingml/2006/main" noChangeAspect="1"/>
             </wp:cNvGraphicFramePr>
@@ -7576,178 +7782,6 @@
                   <pic:spPr>
                     <a:xfrm>
                       <a:off x="0" y="0"/>
-                      <a:ext cx="2795048" cy="2080649"/>
-                    </a:xfrm>
-                    <a:prstGeom prst="rect">
-                      <a:avLst/>
-                    </a:prstGeom>
-                  </pic:spPr>
-                </pic:pic>
-              </a:graphicData>
-            </a:graphic>
-          </wp:inline>
-        </w:drawing>
-      </w:r>
-      <w:r>
-        <w:rPr>
-          <w:noProof/>
-          <w:lang w:eastAsia="en-GB"/>
-        </w:rPr>
-        <w:drawing>
-          <wp:inline distT="0" distB="0" distL="0" distR="0" wp14:anchorId="66319E22" wp14:editId="188C6109">
-            <wp:extent cx="2595306" cy="1962150"/>
-            <wp:effectExtent l="0" t="0" r="0" b="0"/>
-            <wp:docPr id="25" name="Picture 25"/>
-            <wp:cNvGraphicFramePr>
-              <a:graphicFrameLocks xmlns:a="http://schemas.openxmlformats.org/drawingml/2006/main" noChangeAspect="1"/>
-            </wp:cNvGraphicFramePr>
-            <a:graphic xmlns:a="http://schemas.openxmlformats.org/drawingml/2006/main">
-              <a:graphicData uri="http://schemas.openxmlformats.org/drawingml/2006/picture">
-                <pic:pic xmlns:pic="http://schemas.openxmlformats.org/drawingml/2006/picture">
-                  <pic:nvPicPr>
-                    <pic:cNvPr id="1" name=""/>
-                    <pic:cNvPicPr/>
-                  </pic:nvPicPr>
-                  <pic:blipFill>
-                    <a:blip r:embed="rId15"/>
-                    <a:stretch>
-                      <a:fillRect/>
-                    </a:stretch>
-                  </pic:blipFill>
-                  <pic:spPr>
-                    <a:xfrm>
-                      <a:off x="0" y="0"/>
-                      <a:ext cx="2643405" cy="1998515"/>
-                    </a:xfrm>
-                    <a:prstGeom prst="rect">
-                      <a:avLst/>
-                    </a:prstGeom>
-                  </pic:spPr>
-                </pic:pic>
-              </a:graphicData>
-            </a:graphic>
-          </wp:inline>
-        </w:drawing>
-      </w:r>
-    </w:p>
-    <w:p>
-      <w:pPr>
-        <w:pStyle w:val="Caption"/>
-        <w:jc w:val="center"/>
-      </w:pPr>
-      <w:r>
-        <w:t xml:space="preserve">Figure </w:t>
-      </w:r>
-      <w:r>
-        <w:t>2</w:t>
-      </w:r>
-      <w:r>
-        <w:t xml:space="preserve"> </w:t>
-      </w:r>
-      <w:r>
-        <w:t>Histogram that Shows Spread of Rating Counts</w:t>
-      </w:r>
-    </w:p>
-    <w:p>
-      <w:pPr>
-        <w:jc w:val="both"/>
-      </w:pPr>
-      <w:r>
-        <w:t xml:space="preserve">As we can see in the ratings histogram, the ratings CSV file is pretty much balanced. For the rating </w:t>
-      </w:r>
-      <w:r>
-        <w:t>counts,</w:t>
-      </w:r>
-      <w:r>
-        <w:t xml:space="preserve"> we can understand </w:t>
-      </w:r>
-      <w:r>
-        <w:t xml:space="preserve">it </w:t>
-      </w:r>
-      <w:r>
-        <w:t>does not contain many users but still good enough to make recommendations.</w:t>
-      </w:r>
-      <w:r>
-        <w:t xml:space="preserve"> </w:t>
-      </w:r>
-      <w:r>
-        <w:t xml:space="preserve">We create a </w:t>
-      </w:r>
-      <w:r>
-        <w:t>“</w:t>
-      </w:r>
-      <w:r>
-        <w:t>rating matrix</w:t>
-      </w:r>
-      <w:r>
-        <w:t>”</w:t>
-      </w:r>
-      <w:r>
-        <w:t xml:space="preserve"> and calculate Pearson correlation</w:t>
-      </w:r>
-      <w:r>
-        <w:t xml:space="preserve">. </w:t>
-      </w:r>
-      <w:r>
-        <w:t>N</w:t>
-      </w:r>
-      <w:r>
-        <w:t>ull cells</w:t>
-      </w:r>
-      <w:r>
-        <w:t xml:space="preserve"> </w:t>
-      </w:r>
-      <w:proofErr w:type="gramStart"/>
-      <w:r>
-        <w:t>are eliminated</w:t>
-      </w:r>
-      <w:proofErr w:type="gramEnd"/>
-      <w:r>
-        <w:t xml:space="preserve"> from rating matrix</w:t>
-      </w:r>
-      <w:r>
-        <w:t xml:space="preserve"> </w:t>
-      </w:r>
-      <w:r>
-        <w:t xml:space="preserve">and </w:t>
-      </w:r>
-      <w:r>
-        <w:t>a threshold has been given to eliminate subjective ratings.</w:t>
-      </w:r>
-    </w:p>
-    <w:p>
-      <w:pPr>
-        <w:jc w:val="center"/>
-      </w:pPr>
-      <w:r>
-        <w:rPr>
-          <w:noProof/>
-          <w:lang w:eastAsia="en-GB"/>
-        </w:rPr>
-        <w:drawing>
-          <wp:inline distT="0" distB="0" distL="0" distR="0" wp14:anchorId="7D01D8FF" wp14:editId="0E2BC964">
-            <wp:extent cx="2628900" cy="1084323"/>
-            <wp:effectExtent l="0" t="0" r="0" b="1905"/>
-            <wp:docPr id="7" name="Picture 7"/>
-            <wp:cNvGraphicFramePr>
-              <a:graphicFrameLocks xmlns:a="http://schemas.openxmlformats.org/drawingml/2006/main" noChangeAspect="1"/>
-            </wp:cNvGraphicFramePr>
-            <a:graphic xmlns:a="http://schemas.openxmlformats.org/drawingml/2006/main">
-              <a:graphicData uri="http://schemas.openxmlformats.org/drawingml/2006/picture">
-                <pic:pic xmlns:pic="http://schemas.openxmlformats.org/drawingml/2006/picture">
-                  <pic:nvPicPr>
-                    <pic:cNvPr id="1" name=""/>
-                    <pic:cNvPicPr/>
-                  </pic:nvPicPr>
-                  <pic:blipFill>
-                    <a:blip r:embed="rId16"/>
-                    <a:stretch>
-                      <a:fillRect/>
-                    </a:stretch>
-                  </pic:blipFill>
-                  <pic:spPr>
-                    <a:xfrm>
-                      <a:off x="0" y="0"/>
                       <a:ext cx="2706260" cy="1116231"/>
                     </a:xfrm>
                     <a:prstGeom prst="rect">
@@ -7794,7 +7828,19 @@
         <w:jc w:val="both"/>
       </w:pPr>
       <w:r>
-        <w:t xml:space="preserve">After recommendations found we filter them by season and hour. </w:t>
+        <w:t xml:space="preserve">After </w:t>
+      </w:r>
+      <w:r>
+        <w:t xml:space="preserve">the first stage </w:t>
+      </w:r>
+      <w:r>
+        <w:t xml:space="preserve">recommendations found </w:t>
+      </w:r>
+      <w:r>
+        <w:t xml:space="preserve">by collaborative filtering, </w:t>
+      </w:r>
+      <w:r>
+        <w:t xml:space="preserve">we filter them by season and hour. </w:t>
       </w:r>
       <w:r>
         <w:t>For example</w:t>
@@ -7806,36 +7852,33 @@
         <w:t>in winter is pointless.</w:t>
       </w:r>
       <w:r>
+        <w:t xml:space="preserve"> Now </w:t>
+      </w:r>
+      <w:r>
+        <w:t>the result of collaborative filtering</w:t>
+      </w:r>
+      <w:r>
+        <w:t xml:space="preserve"> is sent</w:t>
+      </w:r>
+      <w:r>
+        <w:t xml:space="preserve"> to the content based </w:t>
+      </w:r>
+      <w:proofErr w:type="gramStart"/>
+      <w:r>
+        <w:t xml:space="preserve">filtering </w:t>
+      </w:r>
+      <w:r>
+        <w:t xml:space="preserve"> for</w:t>
+      </w:r>
+      <w:proofErr w:type="gramEnd"/>
+      <w:r>
         <w:t xml:space="preserve"> </w:t>
       </w:r>
       <w:r>
-        <w:t xml:space="preserve">So far, we </w:t>
-      </w:r>
-      <w:r>
-        <w:t xml:space="preserve">have implemented the collaborative filtering with </w:t>
-      </w:r>
-      <w:r>
-        <w:t>Pearson</w:t>
-      </w:r>
-      <w:r>
-        <w:t xml:space="preserve"> correlation. </w:t>
-      </w:r>
-      <w:r>
-        <w:t xml:space="preserve">Now we </w:t>
-      </w:r>
-      <w:r>
-        <w:t xml:space="preserve">send the result of collaborative filtering to the content based </w:t>
-      </w:r>
-      <w:proofErr w:type="gramStart"/>
-      <w:r>
-        <w:t xml:space="preserve">filtering </w:t>
-      </w:r>
-      <w:r>
-        <w:t xml:space="preserve"> for</w:t>
-      </w:r>
-      <w:proofErr w:type="gramEnd"/>
-      <w:r>
-        <w:t xml:space="preserve"> implementing </w:t>
+        <w:t>completing the</w:t>
+      </w:r>
+      <w:r>
+        <w:t xml:space="preserve"> </w:t>
       </w:r>
       <w:r>
         <w:t>hybrid system</w:t>
@@ -7961,15 +8004,22 @@
         <w:t xml:space="preserve"> rows of this Series which is equivalent t</w:t>
       </w:r>
       <w:r>
-        <w:t xml:space="preserve">o the most similar </w:t>
-      </w:r>
-      <w:proofErr w:type="gramStart"/>
-      <w:r>
-        <w:t>5</w:t>
-      </w:r>
-      <w:proofErr w:type="gramEnd"/>
-      <w:r>
-        <w:t xml:space="preserve"> activities and present it to the user in header element in a web browser.</w:t>
+        <w:t xml:space="preserve">o the most similar 5 activities and </w:t>
+      </w:r>
+      <w:r>
+        <w:t xml:space="preserve">return this list back to the collaborative filtering’s method in there all the recommendations calculated for each activity will be merged together </w:t>
+      </w:r>
+      <w:r>
+        <w:t>with eliminating the duplicates and removing already given activities</w:t>
+      </w:r>
+      <w:r>
+        <w:t xml:space="preserve"> and</w:t>
+      </w:r>
+      <w:r>
+        <w:t xml:space="preserve"> then</w:t>
+      </w:r>
+      <w:r>
+        <w:t xml:space="preserve"> presented to the user.</w:t>
       </w:r>
     </w:p>
     <w:p>
@@ -8164,7 +8214,6 @@
       </w:pPr>
       <w:bookmarkStart w:id="13" w:name="_Toc40798168"/>
       <w:r>
-        <w:lastRenderedPageBreak/>
         <w:t>Experimental Work</w:t>
       </w:r>
       <w:bookmarkEnd w:id="13"/>
@@ -8211,7 +8260,7 @@
         <w:t xml:space="preserve"> contains </w:t>
       </w:r>
       <w:r>
-        <w:t>40</w:t>
+        <w:t>57</w:t>
       </w:r>
       <w:r>
         <w:t xml:space="preserve"> rows/activities and </w:t>
@@ -8229,7 +8278,15 @@
         <w:t>There is also a second CSV file</w:t>
       </w:r>
       <w:r>
-        <w:t xml:space="preserve"> named ”Activity Ratings”,</w:t>
+        <w:t xml:space="preserve"> </w:t>
+      </w:r>
+      <w:proofErr w:type="gramStart"/>
+      <w:r>
+        <w:t>named ”</w:t>
+      </w:r>
+      <w:proofErr w:type="gramEnd"/>
+      <w:r>
+        <w:t>Activity Ratings”,</w:t>
       </w:r>
       <w:r>
         <w:t xml:space="preserve"> which </w:t>
@@ -8244,37 +8301,7 @@
         <w:t>.</w:t>
       </w:r>
       <w:r>
-        <w:t xml:space="preserve"> This file is currently containing ratings randomly created</w:t>
-      </w:r>
-      <w:r>
-        <w:t>,</w:t>
-      </w:r>
-      <w:r>
-        <w:t xml:space="preserve"> so it lacks the logical</w:t>
-      </w:r>
-      <w:r>
-        <w:t xml:space="preserve"> sense</w:t>
-      </w:r>
-      <w:r>
-        <w:t xml:space="preserve">. </w:t>
-      </w:r>
-      <w:r>
-        <w:t xml:space="preserve">This data set contains </w:t>
-      </w:r>
-      <w:r>
-        <w:t>225</w:t>
-      </w:r>
-      <w:r>
-        <w:t xml:space="preserve"> rows and 3 </w:t>
-      </w:r>
-      <w:r>
-        <w:t>columns, which</w:t>
-      </w:r>
-      <w:r>
-        <w:t xml:space="preserve"> are</w:t>
-      </w:r>
-      <w:r>
-        <w:t xml:space="preserve"> user id, activity id and rating.</w:t>
+        <w:t xml:space="preserve"> This rating dataset prepared with real data acquired from 16 different people. Currently it consists of 676 rows (activity-ratings-real.csv).</w:t>
       </w:r>
     </w:p>
     <w:p>
@@ -8376,7 +8403,11 @@
         <w:t>web framework</w:t>
       </w:r>
       <w:r>
-        <w:t xml:space="preserve"> (1.1.2</w:t>
+        <w:t xml:space="preserve"> </w:t>
+      </w:r>
+      <w:r>
+        <w:lastRenderedPageBreak/>
+        <w:t>(1.1.2</w:t>
       </w:r>
       <w:r>
         <w:t>)</w:t>
@@ -8450,6 +8481,22 @@
       <w:proofErr w:type="spellEnd"/>
       <w:r>
         <w:t>-learn”.</w:t>
+      </w:r>
+    </w:p>
+    <w:p>
+      <w:pPr>
+        <w:pStyle w:val="Heading2"/>
+      </w:pPr>
+      <w:r>
+        <w:t>Implementation of Future Works</w:t>
+      </w:r>
+      <w:r>
+        <w:t xml:space="preserve"> &amp; </w:t>
+      </w:r>
+      <w:bookmarkStart w:id="16" w:name="_GoBack"/>
+      <w:bookmarkEnd w:id="16"/>
+      <w:r>
+        <w:t>Improving Results (Extra 1)</w:t>
       </w:r>
     </w:p>
     <w:p>
@@ -8457,373 +8504,185 @@
         <w:jc w:val="both"/>
       </w:pPr>
       <w:r>
-        <w:t xml:space="preserve">In order to examine whether the success of the recommender system will increase or decrease, the order of the recommender methods has been reversed (Content based filtering first, then collaborative filtering). Once they </w:t>
-      </w:r>
+        <w:t>In order to examine whether the success of the recommender system will increase or decrease, the order of the recommender methods has been reversed (Content based filtering first, then collaborative filtering). Once they are reversed and appropriate changes were applied to the program, recommender system could not produce any recommendations but give error at the stage of finding the given activity in the rating matrix</w:t>
+      </w:r>
+      <w:r>
+        <w:t xml:space="preserve"> and calculating the </w:t>
+      </w:r>
+      <w:proofErr w:type="spellStart"/>
       <w:proofErr w:type="gramStart"/>
       <w:r>
-        <w:t>are reversed</w:t>
-      </w:r>
+        <w:t>pearson</w:t>
+      </w:r>
+      <w:proofErr w:type="spellEnd"/>
       <w:proofErr w:type="gramEnd"/>
       <w:r>
-        <w:t xml:space="preserve"> and appropriate changes were applied to the program, recommender system could not produce any recommendations but give error at the stage of finding the given activity in the rating matrix. This error </w:t>
+        <w:t xml:space="preserve"> correlation with it</w:t>
+      </w:r>
+      <w:r>
+        <w:t xml:space="preserve">. </w:t>
+      </w:r>
+      <w:r>
+        <w:t xml:space="preserve">A few attempts </w:t>
       </w:r>
       <w:proofErr w:type="gramStart"/>
       <w:r>
-        <w:t>could not be solved</w:t>
+        <w:t>has been taken</w:t>
       </w:r>
       <w:proofErr w:type="gramEnd"/>
       <w:r>
-        <w:t xml:space="preserve"> no matter the solution method’s approach and it was concluded that the reversed ordered hybrid system could not be successful.</w:t>
-      </w:r>
-    </w:p>
-    <w:p>
-      <w:pPr>
-        <w:pStyle w:val="Heading2"/>
-      </w:pPr>
-      <w:r>
-        <w:t>Improving Results</w:t>
-      </w:r>
-      <w:r>
-        <w:t xml:space="preserve"> </w:t>
-      </w:r>
-      <w:r>
-        <w:t>(</w:t>
-      </w:r>
-      <w:r>
-        <w:t>Extra 1</w:t>
-      </w:r>
-      <w:r>
-        <w:t>)</w:t>
+        <w:t xml:space="preserve"> to solve this problem but all were fruitless so it was concluded that the reversed order of the recommender system is not possible to implement. (ActivityRecommenderSystemReversedOrder.py </w:t>
+      </w:r>
+      <w:proofErr w:type="gramStart"/>
+      <w:r>
+        <w:t>can be found</w:t>
+      </w:r>
+      <w:proofErr w:type="gramEnd"/>
+      <w:r>
+        <w:t xml:space="preserve"> in project directory)</w:t>
       </w:r>
     </w:p>
     <w:p>
       <w:pPr>
         <w:jc w:val="both"/>
       </w:pPr>
-      <w:r>
-        <w:t>In order to improve</w:t>
-      </w:r>
-      <w:r>
-        <w:t xml:space="preserve"> the results</w:t>
-      </w:r>
-      <w:r>
-        <w:t>,</w:t>
-      </w:r>
-      <w:r>
-        <w:t xml:space="preserve"> minimum number of rating counts limit </w:t>
-      </w:r>
-      <w:r>
-        <w:t>added</w:t>
-      </w:r>
-      <w:r>
-        <w:t xml:space="preserve"> before calculating correlation</w:t>
-      </w:r>
-      <w:r>
-        <w:t xml:space="preserve"> and</w:t>
-      </w:r>
-      <w:r>
-        <w:t xml:space="preserve"> null </w:t>
-      </w:r>
-      <w:r>
-        <w:t>cells</w:t>
-      </w:r>
-      <w:r>
-        <w:t xml:space="preserve"> removed</w:t>
-      </w:r>
-      <w:r>
-        <w:t xml:space="preserve"> from the</w:t>
-      </w:r>
-      <w:r>
-        <w:t xml:space="preserve"> rating</w:t>
-      </w:r>
-      <w:r>
-        <w:t xml:space="preserve"> matrix</w:t>
-      </w:r>
-      <w:r>
-        <w:t>.</w:t>
-      </w:r>
-      <w:r>
-        <w:t xml:space="preserve"> </w:t>
-      </w:r>
-      <w:r>
-        <w:t>Result of collaborative filtering</w:t>
-      </w:r>
-      <w:r>
-        <w:t xml:space="preserve"> is filtered by the current season and hour.</w:t>
-      </w:r>
-      <w:r>
-        <w:t xml:space="preserve"> </w:t>
-      </w:r>
-      <w:r>
-        <w:t>With these three changes</w:t>
-      </w:r>
-      <w:r>
-        <w:t>,</w:t>
-      </w:r>
-      <w:r>
-        <w:t xml:space="preserve"> recommendations were more </w:t>
-      </w:r>
-      <w:r>
-        <w:t xml:space="preserve">acceptable </w:t>
-      </w:r>
-      <w:r>
-        <w:t xml:space="preserve">by the user. </w:t>
-      </w:r>
-      <w:r>
-        <w:t xml:space="preserve">Apart from the changes in the </w:t>
-      </w:r>
-      <w:r>
-        <w:t>code,</w:t>
-      </w:r>
-      <w:r>
-        <w:t xml:space="preserve"> dataset has changed for improving result.</w:t>
-      </w:r>
     </w:p>
     <w:p>
       <w:pPr>
         <w:jc w:val="both"/>
       </w:pPr>
       <w:r>
-        <w:t>At first, the</w:t>
-      </w:r>
-      <w:r>
-        <w:t xml:space="preserve"> rating</w:t>
-      </w:r>
-      <w:r>
-        <w:t xml:space="preserve"> dataset was containing </w:t>
-      </w:r>
-      <w:r>
-        <w:t xml:space="preserve">40 ratings; </w:t>
-      </w:r>
-      <w:r>
-        <w:t>only 4 dif</w:t>
-      </w:r>
-      <w:r>
-        <w:t>ferent users who have rated</w:t>
-      </w:r>
-      <w:r>
-        <w:t xml:space="preserve"> 10 random activities among the total of 40 activities</w:t>
-      </w:r>
-      <w:r>
-        <w:t xml:space="preserve"> and the minimum </w:t>
-      </w:r>
-      <w:r>
-        <w:t>number of rating counts limit was</w:t>
-      </w:r>
-      <w:r>
-        <w:t xml:space="preserve"> given as 2</w:t>
-      </w:r>
-      <w:r>
-        <w:t xml:space="preserve">. </w:t>
-      </w:r>
-      <w:r>
-        <w:t>Assuming the user has given “</w:t>
-      </w:r>
-      <w:r>
-        <w:t>going-cinema</w:t>
-      </w:r>
-      <w:r>
-        <w:t>” activity</w:t>
-      </w:r>
-      <w:r>
-        <w:t>,</w:t>
-      </w:r>
-      <w:r>
-        <w:t xml:space="preserve"> the result of the re</w:t>
-      </w:r>
-      <w:r>
-        <w:t>commender system was very poor</w:t>
-      </w:r>
-      <w:r>
-        <w:t>.</w:t>
-      </w:r>
-      <w:r>
-        <w:t xml:space="preserve"> It</w:t>
-      </w:r>
-      <w:r>
-        <w:t xml:space="preserve"> could not recommend anything.</w:t>
+        <w:t>For creating a more realistic recommender system, it</w:t>
+      </w:r>
+      <w:r>
+        <w:t xml:space="preserve"> has been changed to accept a list of activities from the user as a starting </w:t>
+      </w:r>
+      <w:proofErr w:type="gramStart"/>
+      <w:r>
+        <w:t>point,</w:t>
+      </w:r>
+      <w:proofErr w:type="gramEnd"/>
+      <w:r>
+        <w:t xml:space="preserve"> users can still feed the recommender with only one. The system </w:t>
+      </w:r>
+      <w:r>
+        <w:t>calculates one</w:t>
+      </w:r>
+      <w:r>
+        <w:t xml:space="preserve"> rating matrix </w:t>
+      </w:r>
+      <w:proofErr w:type="gramStart"/>
+      <w:r>
+        <w:t>but</w:t>
+      </w:r>
+      <w:r>
+        <w:t xml:space="preserve"> </w:t>
+      </w:r>
+      <w:r>
+        <w:t xml:space="preserve"> correlation</w:t>
+      </w:r>
+      <w:proofErr w:type="gramEnd"/>
+      <w:r>
+        <w:t xml:space="preserve"> and content based filtering </w:t>
+      </w:r>
+      <w:r>
+        <w:t>are applied separately for</w:t>
+      </w:r>
+      <w:r>
+        <w:t xml:space="preserve"> each of the activities individually. All the results returned from individuals </w:t>
+      </w:r>
+      <w:proofErr w:type="gramStart"/>
+      <w:r>
+        <w:t>are appended</w:t>
+      </w:r>
+      <w:proofErr w:type="gramEnd"/>
+      <w:r>
+        <w:t xml:space="preserve"> together without </w:t>
+      </w:r>
+      <w:r>
+        <w:t>duplicated</w:t>
+      </w:r>
+      <w:r>
+        <w:t xml:space="preserve"> and presented to the user.</w:t>
       </w:r>
     </w:p>
     <w:p>
       <w:pPr>
         <w:jc w:val="both"/>
       </w:pPr>
-      <w:r>
-        <w:t>With increasing the</w:t>
-      </w:r>
-      <w:r>
-        <w:t xml:space="preserve"> number of</w:t>
-      </w:r>
-      <w:r>
-        <w:t xml:space="preserve"> </w:t>
-      </w:r>
-      <w:r>
-        <w:t>ratings</w:t>
-      </w:r>
-      <w:r>
-        <w:t xml:space="preserve"> to 225</w:t>
-      </w:r>
-      <w:r>
-        <w:t>,</w:t>
-      </w:r>
-      <w:r>
-        <w:t xml:space="preserve"> dataset population to 10 different users</w:t>
-      </w:r>
-      <w:r>
-        <w:t xml:space="preserve"> who </w:t>
-      </w:r>
-      <w:r>
-        <w:t>are</w:t>
-      </w:r>
-      <w:r>
-        <w:t xml:space="preserve"> rating 25 random a</w:t>
-      </w:r>
-      <w:r>
-        <w:t>ctivities</w:t>
-      </w:r>
-      <w:r>
-        <w:t>,</w:t>
-      </w:r>
-      <w:r>
-        <w:t xml:space="preserve"> recommend</w:t>
-      </w:r>
-      <w:r>
-        <w:t>er finally</w:t>
-      </w:r>
-      <w:r>
-        <w:t xml:space="preserve"> could give </w:t>
-      </w:r>
-      <w:r>
-        <w:t xml:space="preserve">some </w:t>
-      </w:r>
-      <w:r>
-        <w:t>recommendations</w:t>
-      </w:r>
-      <w:r>
-        <w:t>.</w:t>
-      </w:r>
-      <w:r>
-        <w:t xml:space="preserve"> With popula</w:t>
-      </w:r>
-      <w:r>
-        <w:t>ted dataset and i</w:t>
-      </w:r>
-      <w:r>
-        <w:t xml:space="preserve">ncreasing the threshold to </w:t>
-      </w:r>
-      <w:proofErr w:type="gramStart"/>
-      <w:r>
-        <w:t>5</w:t>
-      </w:r>
-      <w:proofErr w:type="gramEnd"/>
-      <w:r>
-        <w:t xml:space="preserve"> or 7</w:t>
-      </w:r>
-      <w:r>
-        <w:t xml:space="preserve">, the recommendations </w:t>
-      </w:r>
-      <w:r>
-        <w:t xml:space="preserve">became </w:t>
-      </w:r>
-      <w:r>
-        <w:t xml:space="preserve">much </w:t>
-      </w:r>
-      <w:r>
-        <w:t xml:space="preserve">more </w:t>
-      </w:r>
-      <w:r>
-        <w:t>logical</w:t>
-      </w:r>
-      <w:r>
-        <w:t xml:space="preserve"> compared to threshold 2</w:t>
-      </w:r>
-      <w:r>
-        <w:t>.</w:t>
-      </w:r>
-      <w:r>
-        <w:t xml:space="preserve"> </w:t>
-      </w:r>
-      <w:r>
-        <w:t>However</w:t>
-      </w:r>
-      <w:r>
-        <w:t>,</w:t>
-      </w:r>
-      <w:r>
-        <w:t xml:space="preserve"> when the threshold was </w:t>
-      </w:r>
-      <w:r>
-        <w:t>too high</w:t>
-      </w:r>
-      <w:r>
-        <w:t xml:space="preserve">, recommender was giving same recommendations for different activities </w:t>
-      </w:r>
-      <w:r>
-        <w:t xml:space="preserve">that </w:t>
-      </w:r>
-      <w:proofErr w:type="gramStart"/>
-      <w:r>
-        <w:t>are given</w:t>
-      </w:r>
-      <w:proofErr w:type="gramEnd"/>
-      <w:r>
-        <w:t xml:space="preserve"> by the user. The reason for that, there </w:t>
-      </w:r>
-      <w:r>
-        <w:t xml:space="preserve">were only a few activities rated more than </w:t>
-      </w:r>
-      <w:proofErr w:type="gramStart"/>
-      <w:r>
-        <w:t>7</w:t>
-      </w:r>
-      <w:proofErr w:type="gramEnd"/>
-      <w:r>
-        <w:t xml:space="preserve">. Setting the threshold to </w:t>
-      </w:r>
-      <w:proofErr w:type="gramStart"/>
-      <w:r>
-        <w:t>5</w:t>
-      </w:r>
-      <w:proofErr w:type="gramEnd"/>
-      <w:r>
-        <w:t xml:space="preserve"> was the best result since there were plenty of activities </w:t>
-      </w:r>
-      <w:r>
-        <w:t>with</w:t>
-      </w:r>
-      <w:r>
-        <w:t xml:space="preserve"> more than 5 rating counts</w:t>
-      </w:r>
-      <w:r>
-        <w:t>.</w:t>
-      </w:r>
-      <w:r>
-        <w:t xml:space="preserve"> </w:t>
-      </w:r>
-      <w:r>
-        <w:t xml:space="preserve">With the threshold of </w:t>
-      </w:r>
-      <w:proofErr w:type="gramStart"/>
-      <w:r>
-        <w:t>5</w:t>
-      </w:r>
-      <w:proofErr w:type="gramEnd"/>
-      <w:r>
-        <w:t>, recommendations were</w:t>
-      </w:r>
-      <w:r>
-        <w:t xml:space="preserve"> highly logical and</w:t>
-      </w:r>
-      <w:r>
-        <w:t xml:space="preserve"> changing wit</w:t>
-      </w:r>
-      <w:r>
-        <w:t>h each given different activity.</w:t>
-      </w:r>
     </w:p>
     <w:p>
       <w:pPr>
-        <w:jc w:val="center"/>
+        <w:jc w:val="both"/>
+      </w:pPr>
+      <w:r>
+        <w:t xml:space="preserve">In the first version of this recommender </w:t>
+      </w:r>
+      <w:r>
+        <w:t>system,</w:t>
+      </w:r>
+      <w:r>
+        <w:t xml:space="preserve"> it was using randomly generated ratings data and that dataset </w:t>
+      </w:r>
+      <w:proofErr w:type="gramStart"/>
+      <w:r>
+        <w:t>has been changed</w:t>
+      </w:r>
+      <w:proofErr w:type="gramEnd"/>
+      <w:r>
+        <w:t xml:space="preserve"> with a new one containing real and more data. To see the effect of this change on the recommender system, old random rating dataset </w:t>
+      </w:r>
+      <w:proofErr w:type="gramStart"/>
+      <w:r>
+        <w:t>has been populated</w:t>
+      </w:r>
+      <w:proofErr w:type="gramEnd"/>
+      <w:r>
+        <w:t xml:space="preserve"> to make comparisons almost equal rating numbers. </w:t>
+      </w:r>
+      <w:r>
+        <w:t>Real rating data consists of 15 different people rat</w:t>
+      </w:r>
+      <w:r>
+        <w:t xml:space="preserve">ing any number of the activities making a number of 676 rows/ratings. </w:t>
+      </w:r>
+      <w:r>
+        <w:t>Moreover</w:t>
+      </w:r>
+      <w:r>
+        <w:t>, random dataset is changed to have equal number of users (15) rating 38 randomly selected activities making a number of 570 rows.</w:t>
+      </w:r>
+    </w:p>
+    <w:p>
+      <w:pPr>
+        <w:jc w:val="both"/>
+      </w:pPr>
+      <w:r>
+        <w:t xml:space="preserve">Recommender system </w:t>
+      </w:r>
+      <w:proofErr w:type="gramStart"/>
+      <w:r>
+        <w:t>has been tested</w:t>
+      </w:r>
+      <w:proofErr w:type="gramEnd"/>
+      <w:r>
+        <w:t xml:space="preserve"> for assuming user has given “visiting-café” and “wood-painting” as the input activities. The number of recommendations given by real data was more than the random </w:t>
+      </w:r>
+      <w:r>
+        <w:t>and</w:t>
+      </w:r>
+      <w:r>
+        <w:t xml:space="preserve"> it has much more sense in recommendations despite the number is increased.</w:t>
+      </w:r>
+    </w:p>
+    <w:p>
+      <w:pPr>
+        <w:jc w:val="both"/>
+      </w:pPr>
+    </w:p>
+    <w:p>
+      <w:pPr>
+        <w:jc w:val="both"/>
       </w:pPr>
       <w:r>
         <w:rPr>
@@ -8831,10 +8690,10 @@
           <w:lang w:eastAsia="en-GB"/>
         </w:rPr>
         <w:drawing>
-          <wp:inline distT="0" distB="0" distL="0" distR="0" wp14:anchorId="0700EDA8" wp14:editId="6F1CE81D">
-            <wp:extent cx="2990850" cy="885351"/>
-            <wp:effectExtent l="0" t="0" r="0" b="0"/>
-            <wp:docPr id="271" name="Picture 271"/>
+          <wp:inline distT="0" distB="0" distL="0" distR="0" wp14:anchorId="21C02CF4" wp14:editId="3096BAC5">
+            <wp:extent cx="5731510" cy="314960"/>
+            <wp:effectExtent l="0" t="0" r="2540" b="8890"/>
+            <wp:docPr id="1" name="Picture 1"/>
             <wp:cNvGraphicFramePr>
               <a:graphicFrameLocks xmlns:a="http://schemas.openxmlformats.org/drawingml/2006/main" noChangeAspect="1"/>
             </wp:cNvGraphicFramePr>
@@ -8846,7 +8705,7 @@
                     <pic:cNvPicPr/>
                   </pic:nvPicPr>
                   <pic:blipFill>
-                    <a:blip r:embed="rId17"/>
+                    <a:blip r:embed="rId15"/>
                     <a:stretch>
                       <a:fillRect/>
                     </a:stretch>
@@ -8854,7 +8713,7 @@
                   <pic:spPr>
                     <a:xfrm>
                       <a:off x="0" y="0"/>
-                      <a:ext cx="3007365" cy="890240"/>
+                      <a:ext cx="5731510" cy="314960"/>
                     </a:xfrm>
                     <a:prstGeom prst="rect">
                       <a:avLst/>
@@ -8869,29 +8728,893 @@
     </w:p>
     <w:p>
       <w:pPr>
-        <w:pStyle w:val="Caption"/>
-        <w:jc w:val="center"/>
+        <w:jc w:val="both"/>
       </w:pPr>
       <w:r>
-        <w:t xml:space="preserve">Figure </w:t>
-      </w:r>
-      <w:r>
-        <w:t>4</w:t>
-      </w:r>
-      <w:r>
-        <w:t xml:space="preserve"> Result with More Ratings &amp; Threshold Set to Seven</w:t>
+        <w:t>Left is real data, right is random data output</w:t>
       </w:r>
     </w:p>
     <w:p>
       <w:pPr>
-        <w:jc w:val="center"/>
+        <w:jc w:val="both"/>
       </w:pPr>
-      <w:r>
-        <w:rPr>
-          <w:noProof/>
-          <w:lang w:eastAsia="en-GB"/>
-        </w:rPr>
+    </w:p>
+    <w:p>
+      <w:pPr>
+        <w:jc w:val="both"/>
+      </w:pPr>
+    </w:p>
+    <w:p>
+      <w:pPr>
+        <w:jc w:val="both"/>
+      </w:pPr>
+    </w:p>
+    <w:p>
+      <w:pPr>
+        <w:jc w:val="both"/>
+      </w:pPr>
+    </w:p>
+    <w:p>
+      <w:pPr>
+        <w:jc w:val="both"/>
+      </w:pPr>
+    </w:p>
+    <w:tbl>
+      <w:tblPr>
+        <w:tblW w:w="5444" w:type="dxa"/>
+        <w:tblLook w:val="04A0" w:firstRow="1" w:lastRow="0" w:firstColumn="1" w:lastColumn="0" w:noHBand="0" w:noVBand="1"/>
+      </w:tblPr>
+      <w:tblGrid>
+        <w:gridCol w:w="964"/>
+        <w:gridCol w:w="971"/>
+        <w:gridCol w:w="2350"/>
+        <w:gridCol w:w="1410"/>
+      </w:tblGrid>
+      <w:tr>
+        <w:trPr>
+          <w:trHeight w:val="886"/>
+        </w:trPr>
+        <w:tc>
+          <w:tcPr>
+            <w:tcW w:w="839" w:type="dxa"/>
+            <w:tcBorders>
+              <w:top w:val="single" w:sz="4" w:space="0" w:color="auto"/>
+              <w:left w:val="single" w:sz="4" w:space="0" w:color="auto"/>
+              <w:bottom w:val="single" w:sz="4" w:space="0" w:color="auto"/>
+              <w:right w:val="single" w:sz="4" w:space="0" w:color="auto"/>
+            </w:tcBorders>
+            <w:shd w:val="clear" w:color="000000" w:fill="808080"/>
+            <w:noWrap/>
+            <w:vAlign w:val="bottom"/>
+            <w:hideMark/>
+          </w:tcPr>
+          <w:p>
+            <w:pPr>
+              <w:spacing w:after="0" w:line="240" w:lineRule="auto"/>
+              <w:rPr>
+                <w:rFonts w:ascii="Calibri" w:eastAsia="Times New Roman" w:hAnsi="Calibri" w:cs="Calibri"/>
+                <w:color w:val="000000"/>
+                <w:lang w:eastAsia="en-GB"/>
+              </w:rPr>
+            </w:pPr>
+            <w:r>
+              <w:rPr>
+                <w:rFonts w:ascii="Calibri" w:eastAsia="Times New Roman" w:hAnsi="Calibri" w:cs="Calibri"/>
+                <w:color w:val="000000"/>
+                <w:lang w:eastAsia="en-GB"/>
+              </w:rPr>
+              <w:lastRenderedPageBreak/>
+              <w:t>Data Type</w:t>
+            </w:r>
+          </w:p>
+        </w:tc>
+        <w:tc>
+          <w:tcPr>
+            <w:tcW w:w="845" w:type="dxa"/>
+            <w:tcBorders>
+              <w:top w:val="single" w:sz="4" w:space="0" w:color="auto"/>
+              <w:left w:val="nil"/>
+              <w:bottom w:val="single" w:sz="4" w:space="0" w:color="auto"/>
+              <w:right w:val="single" w:sz="4" w:space="0" w:color="auto"/>
+            </w:tcBorders>
+            <w:shd w:val="clear" w:color="000000" w:fill="808080"/>
+            <w:noWrap/>
+            <w:vAlign w:val="bottom"/>
+            <w:hideMark/>
+          </w:tcPr>
+          <w:p>
+            <w:pPr>
+              <w:spacing w:after="0" w:line="240" w:lineRule="auto"/>
+              <w:rPr>
+                <w:rFonts w:ascii="Calibri" w:eastAsia="Times New Roman" w:hAnsi="Calibri" w:cs="Calibri"/>
+                <w:color w:val="000000"/>
+                <w:lang w:eastAsia="en-GB"/>
+              </w:rPr>
+            </w:pPr>
+            <w:r>
+              <w:rPr>
+                <w:rFonts w:ascii="Calibri" w:eastAsia="Times New Roman" w:hAnsi="Calibri" w:cs="Calibri"/>
+                <w:color w:val="000000"/>
+                <w:lang w:eastAsia="en-GB"/>
+              </w:rPr>
+              <w:t>Logic</w:t>
+            </w:r>
+          </w:p>
+        </w:tc>
+        <w:tc>
+          <w:tcPr>
+            <w:tcW w:w="2350" w:type="dxa"/>
+            <w:tcBorders>
+              <w:top w:val="single" w:sz="4" w:space="0" w:color="auto"/>
+              <w:left w:val="nil"/>
+              <w:bottom w:val="single" w:sz="4" w:space="0" w:color="auto"/>
+              <w:right w:val="single" w:sz="4" w:space="0" w:color="auto"/>
+            </w:tcBorders>
+            <w:shd w:val="clear" w:color="000000" w:fill="808080"/>
+            <w:noWrap/>
+            <w:vAlign w:val="bottom"/>
+            <w:hideMark/>
+          </w:tcPr>
+          <w:p>
+            <w:pPr>
+              <w:spacing w:after="0" w:line="240" w:lineRule="auto"/>
+              <w:rPr>
+                <w:rFonts w:ascii="Calibri" w:eastAsia="Times New Roman" w:hAnsi="Calibri" w:cs="Calibri"/>
+                <w:color w:val="000000"/>
+                <w:lang w:eastAsia="en-GB"/>
+              </w:rPr>
+            </w:pPr>
+            <w:r>
+              <w:rPr>
+                <w:rFonts w:ascii="Calibri" w:eastAsia="Times New Roman" w:hAnsi="Calibri" w:cs="Calibri"/>
+                <w:color w:val="000000"/>
+                <w:lang w:eastAsia="en-GB"/>
+              </w:rPr>
+              <w:t>Num. of Recommendations</w:t>
+            </w:r>
+          </w:p>
+        </w:tc>
+        <w:tc>
+          <w:tcPr>
+            <w:tcW w:w="1410" w:type="dxa"/>
+            <w:tcBorders>
+              <w:top w:val="single" w:sz="4" w:space="0" w:color="auto"/>
+              <w:left w:val="nil"/>
+              <w:bottom w:val="single" w:sz="4" w:space="0" w:color="auto"/>
+              <w:right w:val="single" w:sz="4" w:space="0" w:color="auto"/>
+            </w:tcBorders>
+            <w:shd w:val="clear" w:color="000000" w:fill="808080"/>
+            <w:noWrap/>
+            <w:vAlign w:val="bottom"/>
+            <w:hideMark/>
+          </w:tcPr>
+          <w:p>
+            <w:pPr>
+              <w:spacing w:after="0" w:line="240" w:lineRule="auto"/>
+              <w:rPr>
+                <w:rFonts w:ascii="Calibri" w:eastAsia="Times New Roman" w:hAnsi="Calibri" w:cs="Calibri"/>
+                <w:color w:val="000000"/>
+                <w:lang w:eastAsia="en-GB"/>
+              </w:rPr>
+            </w:pPr>
+            <w:r>
+              <w:rPr>
+                <w:rFonts w:ascii="Calibri" w:eastAsia="Times New Roman" w:hAnsi="Calibri" w:cs="Calibri"/>
+                <w:color w:val="000000"/>
+                <w:lang w:eastAsia="en-GB"/>
+              </w:rPr>
+              <w:t>Avg. Correlation</w:t>
+            </w:r>
+          </w:p>
+        </w:tc>
+      </w:tr>
+      <w:tr>
+        <w:trPr>
+          <w:trHeight w:val="1024"/>
+        </w:trPr>
+        <w:tc>
+          <w:tcPr>
+            <w:tcW w:w="839" w:type="dxa"/>
+            <w:tcBorders>
+              <w:top w:val="nil"/>
+              <w:left w:val="single" w:sz="4" w:space="0" w:color="auto"/>
+              <w:bottom w:val="single" w:sz="4" w:space="0" w:color="auto"/>
+              <w:right w:val="single" w:sz="4" w:space="0" w:color="auto"/>
+            </w:tcBorders>
+            <w:shd w:val="clear" w:color="000000" w:fill="BDD7EE"/>
+            <w:noWrap/>
+            <w:vAlign w:val="bottom"/>
+            <w:hideMark/>
+          </w:tcPr>
+          <w:p>
+            <w:pPr>
+              <w:spacing w:after="0" w:line="240" w:lineRule="auto"/>
+              <w:rPr>
+                <w:rFonts w:ascii="Calibri" w:eastAsia="Times New Roman" w:hAnsi="Calibri" w:cs="Calibri"/>
+                <w:color w:val="000000"/>
+                <w:lang w:eastAsia="en-GB"/>
+              </w:rPr>
+            </w:pPr>
+            <w:r>
+              <w:rPr>
+                <w:rFonts w:ascii="Calibri" w:eastAsia="Times New Roman" w:hAnsi="Calibri" w:cs="Calibri"/>
+                <w:color w:val="000000"/>
+                <w:lang w:eastAsia="en-GB"/>
+              </w:rPr>
+              <w:t>Real</w:t>
+            </w:r>
+          </w:p>
+        </w:tc>
+        <w:tc>
+          <w:tcPr>
+            <w:tcW w:w="845" w:type="dxa"/>
+            <w:tcBorders>
+              <w:top w:val="nil"/>
+              <w:left w:val="nil"/>
+              <w:bottom w:val="single" w:sz="4" w:space="0" w:color="auto"/>
+              <w:right w:val="single" w:sz="4" w:space="0" w:color="auto"/>
+            </w:tcBorders>
+            <w:shd w:val="clear" w:color="000000" w:fill="BDD7EE"/>
+            <w:noWrap/>
+            <w:vAlign w:val="bottom"/>
+            <w:hideMark/>
+          </w:tcPr>
+          <w:p>
+            <w:pPr>
+              <w:spacing w:after="0" w:line="240" w:lineRule="auto"/>
+              <w:rPr>
+                <w:rFonts w:ascii="Calibri" w:eastAsia="Times New Roman" w:hAnsi="Calibri" w:cs="Calibri"/>
+                <w:color w:val="000000"/>
+                <w:lang w:eastAsia="en-GB"/>
+              </w:rPr>
+            </w:pPr>
+            <w:r>
+              <w:rPr>
+                <w:rFonts w:ascii="Calibri" w:eastAsia="Times New Roman" w:hAnsi="Calibri" w:cs="Calibri"/>
+                <w:color w:val="000000"/>
+                <w:lang w:eastAsia="en-GB"/>
+              </w:rPr>
+              <w:t>High</w:t>
+            </w:r>
+          </w:p>
+        </w:tc>
+        <w:tc>
+          <w:tcPr>
+            <w:tcW w:w="2350" w:type="dxa"/>
+            <w:tcBorders>
+              <w:top w:val="nil"/>
+              <w:left w:val="nil"/>
+              <w:bottom w:val="single" w:sz="4" w:space="0" w:color="auto"/>
+              <w:right w:val="single" w:sz="4" w:space="0" w:color="auto"/>
+            </w:tcBorders>
+            <w:shd w:val="clear" w:color="000000" w:fill="BDD7EE"/>
+            <w:noWrap/>
+            <w:vAlign w:val="bottom"/>
+            <w:hideMark/>
+          </w:tcPr>
+          <w:p>
+            <w:pPr>
+              <w:spacing w:after="0" w:line="240" w:lineRule="auto"/>
+              <w:jc w:val="right"/>
+              <w:rPr>
+                <w:rFonts w:ascii="Calibri" w:eastAsia="Times New Roman" w:hAnsi="Calibri" w:cs="Calibri"/>
+                <w:color w:val="000000"/>
+                <w:lang w:eastAsia="en-GB"/>
+              </w:rPr>
+            </w:pPr>
+            <w:r>
+              <w:rPr>
+                <w:rFonts w:ascii="Calibri" w:eastAsia="Times New Roman" w:hAnsi="Calibri" w:cs="Calibri"/>
+                <w:color w:val="000000"/>
+                <w:lang w:eastAsia="en-GB"/>
+              </w:rPr>
+              <w:t>6</w:t>
+            </w:r>
+          </w:p>
+        </w:tc>
+        <w:tc>
+          <w:tcPr>
+            <w:tcW w:w="1410" w:type="dxa"/>
+            <w:tcBorders>
+              <w:top w:val="nil"/>
+              <w:left w:val="nil"/>
+              <w:bottom w:val="single" w:sz="4" w:space="0" w:color="auto"/>
+              <w:right w:val="single" w:sz="4" w:space="0" w:color="auto"/>
+            </w:tcBorders>
+            <w:shd w:val="clear" w:color="000000" w:fill="BDD7EE"/>
+            <w:noWrap/>
+            <w:vAlign w:val="bottom"/>
+            <w:hideMark/>
+          </w:tcPr>
+          <w:p>
+            <w:pPr>
+              <w:spacing w:after="0" w:line="240" w:lineRule="auto"/>
+              <w:jc w:val="right"/>
+              <w:rPr>
+                <w:rFonts w:ascii="Calibri" w:eastAsia="Times New Roman" w:hAnsi="Calibri" w:cs="Calibri"/>
+                <w:color w:val="000000"/>
+                <w:lang w:eastAsia="en-GB"/>
+              </w:rPr>
+            </w:pPr>
+            <w:r>
+              <w:rPr>
+                <w:rFonts w:ascii="Calibri" w:eastAsia="Times New Roman" w:hAnsi="Calibri" w:cs="Calibri"/>
+                <w:color w:val="000000"/>
+                <w:lang w:eastAsia="en-GB"/>
+              </w:rPr>
+              <w:t>0.79</w:t>
+            </w:r>
+          </w:p>
+        </w:tc>
+      </w:tr>
+      <w:tr>
+        <w:trPr>
+          <w:trHeight w:val="974"/>
+        </w:trPr>
+        <w:tc>
+          <w:tcPr>
+            <w:tcW w:w="839" w:type="dxa"/>
+            <w:tcBorders>
+              <w:top w:val="nil"/>
+              <w:left w:val="single" w:sz="4" w:space="0" w:color="auto"/>
+              <w:bottom w:val="single" w:sz="4" w:space="0" w:color="auto"/>
+              <w:right w:val="single" w:sz="4" w:space="0" w:color="auto"/>
+            </w:tcBorders>
+            <w:shd w:val="clear" w:color="000000" w:fill="F8CBAD"/>
+            <w:noWrap/>
+            <w:vAlign w:val="bottom"/>
+            <w:hideMark/>
+          </w:tcPr>
+          <w:p>
+            <w:pPr>
+              <w:spacing w:after="0" w:line="240" w:lineRule="auto"/>
+              <w:rPr>
+                <w:rFonts w:ascii="Calibri" w:eastAsia="Times New Roman" w:hAnsi="Calibri" w:cs="Calibri"/>
+                <w:color w:val="000000"/>
+                <w:lang w:eastAsia="en-GB"/>
+              </w:rPr>
+            </w:pPr>
+            <w:r>
+              <w:rPr>
+                <w:rFonts w:ascii="Calibri" w:eastAsia="Times New Roman" w:hAnsi="Calibri" w:cs="Calibri"/>
+                <w:color w:val="000000"/>
+                <w:lang w:eastAsia="en-GB"/>
+              </w:rPr>
+              <w:t>Random</w:t>
+            </w:r>
+          </w:p>
+        </w:tc>
+        <w:tc>
+          <w:tcPr>
+            <w:tcW w:w="845" w:type="dxa"/>
+            <w:tcBorders>
+              <w:top w:val="nil"/>
+              <w:left w:val="nil"/>
+              <w:bottom w:val="single" w:sz="4" w:space="0" w:color="auto"/>
+              <w:right w:val="single" w:sz="4" w:space="0" w:color="auto"/>
+            </w:tcBorders>
+            <w:shd w:val="clear" w:color="000000" w:fill="F8CBAD"/>
+            <w:noWrap/>
+            <w:vAlign w:val="bottom"/>
+            <w:hideMark/>
+          </w:tcPr>
+          <w:p>
+            <w:pPr>
+              <w:spacing w:after="0" w:line="240" w:lineRule="auto"/>
+              <w:rPr>
+                <w:rFonts w:ascii="Calibri" w:eastAsia="Times New Roman" w:hAnsi="Calibri" w:cs="Calibri"/>
+                <w:color w:val="000000"/>
+                <w:lang w:eastAsia="en-GB"/>
+              </w:rPr>
+            </w:pPr>
+            <w:r>
+              <w:rPr>
+                <w:rFonts w:ascii="Calibri" w:eastAsia="Times New Roman" w:hAnsi="Calibri" w:cs="Calibri"/>
+                <w:color w:val="000000"/>
+                <w:lang w:eastAsia="en-GB"/>
+              </w:rPr>
+              <w:t>Medium</w:t>
+            </w:r>
+          </w:p>
+        </w:tc>
+        <w:tc>
+          <w:tcPr>
+            <w:tcW w:w="2350" w:type="dxa"/>
+            <w:tcBorders>
+              <w:top w:val="nil"/>
+              <w:left w:val="nil"/>
+              <w:bottom w:val="single" w:sz="4" w:space="0" w:color="auto"/>
+              <w:right w:val="single" w:sz="4" w:space="0" w:color="auto"/>
+            </w:tcBorders>
+            <w:shd w:val="clear" w:color="000000" w:fill="F8CBAD"/>
+            <w:noWrap/>
+            <w:vAlign w:val="bottom"/>
+            <w:hideMark/>
+          </w:tcPr>
+          <w:p>
+            <w:pPr>
+              <w:spacing w:after="0" w:line="240" w:lineRule="auto"/>
+              <w:jc w:val="right"/>
+              <w:rPr>
+                <w:rFonts w:ascii="Calibri" w:eastAsia="Times New Roman" w:hAnsi="Calibri" w:cs="Calibri"/>
+                <w:color w:val="000000"/>
+                <w:lang w:eastAsia="en-GB"/>
+              </w:rPr>
+            </w:pPr>
+            <w:r>
+              <w:rPr>
+                <w:rFonts w:ascii="Calibri" w:eastAsia="Times New Roman" w:hAnsi="Calibri" w:cs="Calibri"/>
+                <w:color w:val="000000"/>
+                <w:lang w:eastAsia="en-GB"/>
+              </w:rPr>
+              <w:t>4</w:t>
+            </w:r>
+          </w:p>
+        </w:tc>
+        <w:tc>
+          <w:tcPr>
+            <w:tcW w:w="1410" w:type="dxa"/>
+            <w:tcBorders>
+              <w:top w:val="nil"/>
+              <w:left w:val="nil"/>
+              <w:bottom w:val="single" w:sz="4" w:space="0" w:color="auto"/>
+              <w:right w:val="single" w:sz="4" w:space="0" w:color="auto"/>
+            </w:tcBorders>
+            <w:shd w:val="clear" w:color="000000" w:fill="F8CBAD"/>
+            <w:noWrap/>
+            <w:vAlign w:val="bottom"/>
+            <w:hideMark/>
+          </w:tcPr>
+          <w:p>
+            <w:pPr>
+              <w:spacing w:after="0" w:line="240" w:lineRule="auto"/>
+              <w:jc w:val="right"/>
+              <w:rPr>
+                <w:rFonts w:ascii="Calibri" w:eastAsia="Times New Roman" w:hAnsi="Calibri" w:cs="Calibri"/>
+                <w:color w:val="000000"/>
+                <w:lang w:eastAsia="en-GB"/>
+              </w:rPr>
+            </w:pPr>
+            <w:r>
+              <w:rPr>
+                <w:rFonts w:ascii="Calibri" w:eastAsia="Times New Roman" w:hAnsi="Calibri" w:cs="Calibri"/>
+                <w:color w:val="000000"/>
+                <w:lang w:eastAsia="en-GB"/>
+              </w:rPr>
+              <w:t>0.78</w:t>
+            </w:r>
+          </w:p>
+        </w:tc>
+      </w:tr>
+    </w:tbl>
+    <w:p>
+      <w:pPr>
+        <w:jc w:val="both"/>
+      </w:pPr>
+      <w:r>
+        <w:t>Random and Real Datasets Success Comparison Table</w:t>
+      </w:r>
+    </w:p>
+    <w:p>
+      <w:pPr>
+        <w:jc w:val="both"/>
+      </w:pPr>
+    </w:p>
+    <w:p>
+      <w:pPr>
+        <w:jc w:val="both"/>
+      </w:pPr>
+      <w:r>
+        <w:t>In order to improve</w:t>
+      </w:r>
+      <w:r>
+        <w:t xml:space="preserve"> the results</w:t>
+      </w:r>
+      <w:r>
+        <w:t>,</w:t>
+      </w:r>
+      <w:r>
+        <w:t xml:space="preserve"> minimum number of rating counts limit </w:t>
+      </w:r>
+      <w:r>
+        <w:t>added</w:t>
+      </w:r>
+      <w:r>
+        <w:t xml:space="preserve"> before calculating correlation</w:t>
+      </w:r>
+      <w:r>
+        <w:t xml:space="preserve"> and</w:t>
+      </w:r>
+      <w:r>
+        <w:t xml:space="preserve"> null </w:t>
+      </w:r>
+      <w:r>
+        <w:t>cells</w:t>
+      </w:r>
+      <w:r>
+        <w:t xml:space="preserve"> removed</w:t>
+      </w:r>
+      <w:r>
+        <w:t xml:space="preserve"> from the</w:t>
+      </w:r>
+      <w:r>
+        <w:t xml:space="preserve"> rating</w:t>
+      </w:r>
+      <w:r>
+        <w:t xml:space="preserve"> matrix</w:t>
+      </w:r>
+      <w:r>
+        <w:t>.</w:t>
+      </w:r>
+      <w:r>
+        <w:t xml:space="preserve"> </w:t>
+      </w:r>
+      <w:r>
+        <w:t>Result of collaborative filtering</w:t>
+      </w:r>
+      <w:r>
+        <w:t xml:space="preserve"> </w:t>
+      </w:r>
+      <w:proofErr w:type="gramStart"/>
+      <w:r>
+        <w:t>is filtered</w:t>
+      </w:r>
+      <w:proofErr w:type="gramEnd"/>
+      <w:r>
+        <w:t xml:space="preserve"> by the current season and hour.</w:t>
+      </w:r>
+      <w:r>
+        <w:t xml:space="preserve"> </w:t>
+      </w:r>
+      <w:r>
+        <w:t>With these three changes</w:t>
+      </w:r>
+      <w:r>
+        <w:t>,</w:t>
+      </w:r>
+      <w:r>
+        <w:t xml:space="preserve"> recommendations were more </w:t>
+      </w:r>
+      <w:r>
+        <w:t xml:space="preserve">acceptable </w:t>
+      </w:r>
+      <w:r>
+        <w:t xml:space="preserve">by the user. </w:t>
+      </w:r>
+      <w:r>
+        <w:t xml:space="preserve">Apart from the changes in the </w:t>
+      </w:r>
+      <w:r>
+        <w:t>code,</w:t>
+      </w:r>
+      <w:r>
+        <w:t xml:space="preserve"> dataset has changed for improving result.</w:t>
+      </w:r>
+    </w:p>
+    <w:p>
+      <w:pPr>
+        <w:jc w:val="both"/>
+      </w:pPr>
+      <w:r>
+        <w:t>At first, the</w:t>
+      </w:r>
+      <w:r>
+        <w:t xml:space="preserve"> rating</w:t>
+      </w:r>
+      <w:r>
+        <w:t xml:space="preserve"> dataset was containing </w:t>
+      </w:r>
+      <w:r>
+        <w:t xml:space="preserve">40 ratings; </w:t>
+      </w:r>
+      <w:r>
+        <w:t>only 4 dif</w:t>
+      </w:r>
+      <w:r>
+        <w:t>ferent users who have rated</w:t>
+      </w:r>
+      <w:r>
+        <w:t xml:space="preserve"> 10 random activities among the total of 40 activities</w:t>
+      </w:r>
+      <w:r>
+        <w:t xml:space="preserve"> and the minimum </w:t>
+      </w:r>
+      <w:r>
+        <w:t>number of rating counts limit was</w:t>
+      </w:r>
+      <w:r>
+        <w:t xml:space="preserve"> given as 2</w:t>
+      </w:r>
+      <w:r>
+        <w:t xml:space="preserve">. </w:t>
+      </w:r>
+      <w:r>
+        <w:t>Assuming the user has given “</w:t>
+      </w:r>
+      <w:r>
+        <w:t>going-cinema</w:t>
+      </w:r>
+      <w:r>
+        <w:t>” activity</w:t>
+      </w:r>
+      <w:r>
+        <w:t>,</w:t>
+      </w:r>
+      <w:r>
+        <w:t xml:space="preserve"> the result of the re</w:t>
+      </w:r>
+      <w:r>
+        <w:t>commender system was very poor</w:t>
+      </w:r>
+      <w:r>
+        <w:t>.</w:t>
+      </w:r>
+      <w:r>
+        <w:t xml:space="preserve"> It</w:t>
+      </w:r>
+      <w:r>
+        <w:t xml:space="preserve"> could not recommend anything.</w:t>
+      </w:r>
+    </w:p>
+    <w:p>
+      <w:pPr>
+        <w:jc w:val="both"/>
+      </w:pPr>
+      <w:r>
+        <w:t>With increasing the</w:t>
+      </w:r>
+      <w:r>
+        <w:t xml:space="preserve"> number of</w:t>
+      </w:r>
+      <w:r>
+        <w:t xml:space="preserve"> </w:t>
+      </w:r>
+      <w:r>
+        <w:t>ratings</w:t>
+      </w:r>
+      <w:r>
+        <w:t xml:space="preserve"> to 225</w:t>
+      </w:r>
+      <w:r>
+        <w:t>,</w:t>
+      </w:r>
+      <w:r>
+        <w:t xml:space="preserve"> dataset population to 10 different users</w:t>
+      </w:r>
+      <w:r>
+        <w:t xml:space="preserve"> who </w:t>
+      </w:r>
+      <w:r>
+        <w:t>are</w:t>
+      </w:r>
+      <w:r>
+        <w:t xml:space="preserve"> rating 25 random a</w:t>
+      </w:r>
+      <w:r>
+        <w:t>ctivities</w:t>
+      </w:r>
+      <w:r>
+        <w:t>,</w:t>
+      </w:r>
+      <w:r>
+        <w:t xml:space="preserve"> recommend</w:t>
+      </w:r>
+      <w:r>
+        <w:t>er finally</w:t>
+      </w:r>
+      <w:r>
+        <w:t xml:space="preserve"> could give </w:t>
+      </w:r>
+      <w:r>
+        <w:t xml:space="preserve">some </w:t>
+      </w:r>
+      <w:r>
+        <w:t>recommendations</w:t>
+      </w:r>
+      <w:r>
+        <w:t>.</w:t>
+      </w:r>
+      <w:r>
+        <w:t xml:space="preserve"> With popula</w:t>
+      </w:r>
+      <w:r>
+        <w:t>ted dataset and i</w:t>
+      </w:r>
+      <w:r>
+        <w:t xml:space="preserve">ncreasing the threshold to </w:t>
+      </w:r>
+      <w:proofErr w:type="gramStart"/>
+      <w:r>
+        <w:t>5</w:t>
+      </w:r>
+      <w:proofErr w:type="gramEnd"/>
+      <w:r>
+        <w:t xml:space="preserve"> or 7</w:t>
+      </w:r>
+      <w:r>
+        <w:t xml:space="preserve">, the recommendations </w:t>
+      </w:r>
+      <w:r>
+        <w:t xml:space="preserve">became </w:t>
+      </w:r>
+      <w:r>
+        <w:t xml:space="preserve">much </w:t>
+      </w:r>
+      <w:r>
+        <w:t xml:space="preserve">more </w:t>
+      </w:r>
+      <w:r>
+        <w:t>logical</w:t>
+      </w:r>
+      <w:r>
+        <w:t xml:space="preserve"> compared to threshold 2</w:t>
+      </w:r>
+      <w:r>
+        <w:t>.</w:t>
+      </w:r>
+      <w:r>
+        <w:t xml:space="preserve"> </w:t>
+      </w:r>
+      <w:r>
+        <w:t>However</w:t>
+      </w:r>
+      <w:r>
+        <w:t>,</w:t>
+      </w:r>
+      <w:r>
+        <w:t xml:space="preserve"> when the threshold was </w:t>
+      </w:r>
+      <w:r>
+        <w:t>too high</w:t>
+      </w:r>
+      <w:r>
+        <w:t xml:space="preserve">, recommender was giving same recommendations for different activities </w:t>
+      </w:r>
+      <w:r>
+        <w:t xml:space="preserve">that </w:t>
+      </w:r>
+      <w:proofErr w:type="gramStart"/>
+      <w:r>
+        <w:t>are given</w:t>
+      </w:r>
+      <w:proofErr w:type="gramEnd"/>
+      <w:r>
+        <w:t xml:space="preserve"> by the user. The reason for that, there </w:t>
+      </w:r>
+      <w:r>
+        <w:t xml:space="preserve">were only a few activities rated more than </w:t>
+      </w:r>
+      <w:proofErr w:type="gramStart"/>
+      <w:r>
+        <w:t>7</w:t>
+      </w:r>
+      <w:proofErr w:type="gramEnd"/>
+      <w:r>
+        <w:t xml:space="preserve">. Setting the threshold to </w:t>
+      </w:r>
+      <w:proofErr w:type="gramStart"/>
+      <w:r>
+        <w:t>5</w:t>
+      </w:r>
+      <w:proofErr w:type="gramEnd"/>
+      <w:r>
+        <w:t xml:space="preserve"> was the best result since there were plenty of activities </w:t>
+      </w:r>
+      <w:r>
+        <w:t>with</w:t>
+      </w:r>
+      <w:r>
+        <w:t xml:space="preserve"> more than 5 rating counts</w:t>
+      </w:r>
+      <w:r>
+        <w:t>.</w:t>
+      </w:r>
+      <w:r>
+        <w:t xml:space="preserve"> </w:t>
+      </w:r>
+      <w:r>
+        <w:t xml:space="preserve">With the threshold of </w:t>
+      </w:r>
+      <w:proofErr w:type="gramStart"/>
+      <w:r>
+        <w:t>5</w:t>
+      </w:r>
+      <w:proofErr w:type="gramEnd"/>
+      <w:r>
+        <w:t>, recommendations were</w:t>
+      </w:r>
+      <w:r>
+        <w:t xml:space="preserve"> highly logical and</w:t>
+      </w:r>
+      <w:r>
+        <w:t xml:space="preserve"> changing wit</w:t>
+      </w:r>
+      <w:r>
+        <w:t>h each given different activity.</w:t>
+      </w:r>
+    </w:p>
+    <w:p>
+      <w:pPr>
+        <w:pStyle w:val="Heading1"/>
+      </w:pPr>
+      <w:r>
+        <w:t>Conclusion</w:t>
+      </w:r>
+    </w:p>
+    <w:p>
+      <w:pPr>
+        <w:jc w:val="both"/>
+      </w:pPr>
+      <w:r>
+        <w:t xml:space="preserve">Increasing the rating population helps to give more recommendations. When the minimum rating count threshold is </w:t>
+      </w:r>
+      <w:r>
+        <w:t>increased</w:t>
+      </w:r>
+      <w:r>
+        <w:t>, recommendations get more logical but if it is too high recommendations to different inputs does not change</w:t>
+      </w:r>
+      <w:r>
+        <w:t xml:space="preserve">. </w:t>
+      </w:r>
+      <w:r>
+        <w:t xml:space="preserve">With a dense rating matrix, results </w:t>
+      </w:r>
+      <w:proofErr w:type="gramStart"/>
+      <w:r>
+        <w:t>are</w:t>
+      </w:r>
+      <w:r>
+        <w:t xml:space="preserve"> better compared</w:t>
+      </w:r>
+      <w:proofErr w:type="gramEnd"/>
+      <w:r>
+        <w:t xml:space="preserve"> to sparse </w:t>
+      </w:r>
+      <w:r>
+        <w:t xml:space="preserve">rating </w:t>
+      </w:r>
+      <w:r>
+        <w:t>matrix.</w:t>
+      </w:r>
+      <w:r>
+        <w:t xml:space="preserve"> More the genres column get details, better the </w:t>
+      </w:r>
+      <w:r>
+        <w:t>content-based</w:t>
+      </w:r>
+      <w:r>
+        <w:t xml:space="preserve"> filtering recommends</w:t>
+      </w:r>
+      <w:r>
+        <w:t xml:space="preserve"> because it can find distinctions easily</w:t>
+      </w:r>
+      <w:r>
+        <w:t>.</w:t>
+      </w:r>
+      <w:r>
+        <w:t xml:space="preserve"> Setting threshold to </w:t>
+      </w:r>
+      <w:proofErr w:type="gramStart"/>
+      <w:r>
+        <w:t>more moderate number</w:t>
+      </w:r>
+      <w:proofErr w:type="gramEnd"/>
+      <w:r>
+        <w:t xml:space="preserve"> increases the variation of recommendations.</w:t>
+      </w:r>
+    </w:p>
+    <w:p>
+      <w:pPr>
+        <w:pStyle w:val="Heading1"/>
+      </w:pPr>
+      <w:r>
         <w:lastRenderedPageBreak/>
+        <w:t>Self-Assessment Table</w:t>
+      </w:r>
+    </w:p>
+    <w:p>
+      <w:r>
         <w:pict>
           <v:shapetype id="_x0000_t75" coordsize="21600,21600" o:spt="75" o:preferrelative="t" path="m@4@5l@4@11@9@11@9@5xe" filled="f" stroked="f">
             <v:stroke joinstyle="miter"/>
@@ -8912,180 +9635,8 @@
             <v:path o:extrusionok="f" gradientshapeok="t" o:connecttype="rect"/>
             <o:lock v:ext="edit" aspectratio="t"/>
           </v:shapetype>
-          <v:shape id="_x0000_i1025" type="#_x0000_t75" style="width:450.75pt;height:62.25pt">
-            <v:imagedata r:id="rId18" o:title="result_change"/>
-          </v:shape>
-        </w:pict>
-      </w:r>
-    </w:p>
-    <w:p>
-      <w:pPr>
-        <w:pStyle w:val="Caption"/>
-        <w:jc w:val="center"/>
-      </w:pPr>
-      <w:r>
-        <w:t xml:space="preserve">Figure </w:t>
-      </w:r>
-      <w:proofErr w:type="gramStart"/>
-      <w:r>
-        <w:t>5</w:t>
-      </w:r>
-      <w:proofErr w:type="gramEnd"/>
-      <w:r>
-        <w:t xml:space="preserve"> Experimental Analysis of Populated Dataset with Different Thresholds</w:t>
-      </w:r>
-    </w:p>
-    <w:p>
-      <w:pPr>
-        <w:pStyle w:val="Heading2"/>
-      </w:pPr>
-      <w:r>
-        <w:t>Future Work</w:t>
-      </w:r>
-    </w:p>
-    <w:p>
-      <w:pPr>
-        <w:jc w:val="both"/>
-        <w:rPr>
-          <w:strike/>
-        </w:rPr>
-      </w:pPr>
-      <w:r>
-        <w:t xml:space="preserve">Recommender system </w:t>
-      </w:r>
-      <w:proofErr w:type="gramStart"/>
-      <w:r>
-        <w:t>will be changed</w:t>
-      </w:r>
-      <w:proofErr w:type="gramEnd"/>
-      <w:r>
-        <w:t xml:space="preserve"> to accept more than one given activity. Ratings dataset will be prepared with actual user data instead of</w:t>
-      </w:r>
-      <w:r>
-        <w:t xml:space="preserve"> using random and changes on result</w:t>
-      </w:r>
-      <w:r>
-        <w:t xml:space="preserve"> </w:t>
-      </w:r>
-      <w:proofErr w:type="gramStart"/>
-      <w:r>
-        <w:t>will be compared</w:t>
-      </w:r>
-      <w:proofErr w:type="gramEnd"/>
-      <w:r>
-        <w:t>.</w:t>
-      </w:r>
-      <w:r>
-        <w:t xml:space="preserve"> </w:t>
-      </w:r>
-      <w:r>
-        <w:rPr>
-          <w:strike/>
-        </w:rPr>
-        <w:t xml:space="preserve">For experimental purposes, order of the recommender methods </w:t>
-      </w:r>
-      <w:proofErr w:type="gramStart"/>
-      <w:r>
-        <w:rPr>
-          <w:strike/>
-        </w:rPr>
-        <w:t>will be swapped</w:t>
-      </w:r>
-      <w:proofErr w:type="gramEnd"/>
-      <w:r>
-        <w:rPr>
-          <w:strike/>
-        </w:rPr>
-        <w:t xml:space="preserve"> to see if the results get better.</w:t>
-      </w:r>
-    </w:p>
-    <w:p>
-      <w:pPr>
-        <w:pStyle w:val="Heading1"/>
-      </w:pPr>
-      <w:r>
-        <w:t>Conclusion</w:t>
-      </w:r>
-      <w:bookmarkStart w:id="16" w:name="_GoBack"/>
-      <w:bookmarkEnd w:id="16"/>
-    </w:p>
-    <w:p>
-      <w:pPr>
-        <w:jc w:val="both"/>
-      </w:pPr>
-      <w:r>
-        <w:t xml:space="preserve">Increasing the rating population helps to give more recommendations. When the minimum rating count threshold is </w:t>
-      </w:r>
-      <w:r>
-        <w:t>increased</w:t>
-      </w:r>
-      <w:r>
-        <w:t>, recommendations get more logical but if it is too high recommendations to different inputs does not change</w:t>
-      </w:r>
-      <w:r>
-        <w:t xml:space="preserve">. </w:t>
-      </w:r>
-      <w:r>
-        <w:t xml:space="preserve">With a dense rating matrix, results </w:t>
-      </w:r>
-      <w:proofErr w:type="gramStart"/>
-      <w:r>
-        <w:t>are</w:t>
-      </w:r>
-      <w:r>
-        <w:t xml:space="preserve"> better compared</w:t>
-      </w:r>
-      <w:proofErr w:type="gramEnd"/>
-      <w:r>
-        <w:t xml:space="preserve"> to sparse </w:t>
-      </w:r>
-      <w:r>
-        <w:t xml:space="preserve">rating </w:t>
-      </w:r>
-      <w:r>
-        <w:t>matrix.</w:t>
-      </w:r>
-      <w:r>
-        <w:t xml:space="preserve"> More the genres column get details, better the </w:t>
-      </w:r>
-      <w:r>
-        <w:t>content-based</w:t>
-      </w:r>
-      <w:r>
-        <w:t xml:space="preserve"> filtering recommends</w:t>
-      </w:r>
-      <w:r>
-        <w:t xml:space="preserve"> because it can find distinctions easily</w:t>
-      </w:r>
-      <w:r>
-        <w:t>.</w:t>
-      </w:r>
-      <w:r>
-        <w:t xml:space="preserve"> Setting threshold to </w:t>
-      </w:r>
-      <w:proofErr w:type="gramStart"/>
-      <w:r>
-        <w:t>more moderate number</w:t>
-      </w:r>
-      <w:proofErr w:type="gramEnd"/>
-      <w:r>
-        <w:t xml:space="preserve"> increases the variation of recommendations.</w:t>
-      </w:r>
-    </w:p>
-    <w:p>
-      <w:pPr>
-        <w:pStyle w:val="Heading1"/>
-      </w:pPr>
-      <w:r>
-        <w:lastRenderedPageBreak/>
-        <w:t>Self-Assessment Table</w:t>
-      </w:r>
-    </w:p>
-    <w:p>
-      <w:r>
-        <w:pict>
-          <v:shape id="_x0000_i1026" type="#_x0000_t75" style="width:450.75pt;height:429pt">
-            <v:imagedata r:id="rId19" o:title="assessment"/>
+          <v:shape id="_x0000_i1026" type="#_x0000_t75" style="width:450.9pt;height:428.7pt">
+            <v:imagedata r:id="rId16" o:title="assessment"/>
           </v:shape>
         </w:pict>
       </w:r>
@@ -10900,7 +11451,7 @@
 </file>
 
 <file path=customXml/itemProps1.xml><?xml version="1.0" encoding="utf-8"?>
-<ds:datastoreItem xmlns:ds="http://schemas.openxmlformats.org/officeDocument/2006/customXml" ds:itemID="{D10C3010-2C00-4824-86D7-FF8935EAD90D}">
+<ds:datastoreItem xmlns:ds="http://schemas.openxmlformats.org/officeDocument/2006/customXml" ds:itemID="{8AB22CAF-56D2-44A0-B375-92F5D065F8BB}">
   <ds:schemaRefs>
     <ds:schemaRef ds:uri="http://schemas.openxmlformats.org/officeDocument/2006/bibliography"/>
   </ds:schemaRefs>

</xml_diff>